<commit_message>
Updated docx file with formatting
</commit_message>
<xml_diff>
--- a/AI Report.docx
+++ b/AI Report.docx
@@ -651,7 +651,6 @@
           <w:szCs w:val="32"/>
         </w:rPr>
       </w:pPr>
-      <w:proofErr w:type="spellStart"/>
       <w:r>
         <w:rPr>
           <w:rFonts w:ascii="Times New Roman" w:hAnsi="Times New Roman" w:cs="Times New Roman"/>
@@ -660,18 +659,7 @@
           <w:sz w:val="32"/>
           <w:szCs w:val="32"/>
         </w:rPr>
-        <w:t>Bonafide</w:t>
-      </w:r>
-      <w:proofErr w:type="spellEnd"/>
-      <w:r>
-        <w:rPr>
-          <w:rFonts w:ascii="Times New Roman" w:hAnsi="Times New Roman" w:cs="Times New Roman"/>
-          <w:b/>
-          <w:bCs/>
-          <w:sz w:val="32"/>
-          <w:szCs w:val="32"/>
-        </w:rPr>
-        <w:t xml:space="preserve"> Certificate</w:t>
+        <w:t>Bonafide Certificate</w:t>
       </w:r>
     </w:p>
     <w:p>
@@ -707,8 +695,11 @@
       <w:r>
         <w:rPr>
           <w:rFonts w:ascii="Times New Roman" w:hAnsi="Times New Roman" w:cs="Times New Roman"/>
-          <w:sz w:val="28"/>
-          <w:szCs w:val="28"/>
+          <w:b/>
+          <w:bCs/>
+          <w:sz w:val="28"/>
+          <w:szCs w:val="28"/>
+          <w:u w:val="single"/>
         </w:rPr>
         <w:t>Pothole Detection System</w:t>
       </w:r>
@@ -718,61 +709,26 @@
           <w:sz w:val="28"/>
           <w:szCs w:val="28"/>
         </w:rPr>
-        <w:t xml:space="preserve">” is the </w:t>
-      </w:r>
-      <w:proofErr w:type="spellStart"/>
-      <w:r>
-        <w:rPr>
-          <w:rFonts w:ascii="Times New Roman" w:hAnsi="Times New Roman" w:cs="Times New Roman"/>
-          <w:sz w:val="28"/>
-          <w:szCs w:val="28"/>
-        </w:rPr>
-        <w:t>bonafide</w:t>
-      </w:r>
-      <w:proofErr w:type="spellEnd"/>
-      <w:r>
-        <w:rPr>
-          <w:rFonts w:ascii="Times New Roman" w:hAnsi="Times New Roman" w:cs="Times New Roman"/>
-          <w:sz w:val="28"/>
-          <w:szCs w:val="28"/>
-        </w:rPr>
-        <w:t xml:space="preserve"> work of “Anurag Singh [Reg no: RA2011029010012], Naman Anand [Reg no: RA2011029010013], Parth </w:t>
-      </w:r>
-      <w:proofErr w:type="spellStart"/>
-      <w:r>
-        <w:rPr>
-          <w:rFonts w:ascii="Times New Roman" w:hAnsi="Times New Roman" w:cs="Times New Roman"/>
-          <w:sz w:val="28"/>
-          <w:szCs w:val="28"/>
-        </w:rPr>
-        <w:t>Sundarka</w:t>
-      </w:r>
-      <w:proofErr w:type="spellEnd"/>
-      <w:r>
-        <w:rPr>
-          <w:rFonts w:ascii="Times New Roman" w:hAnsi="Times New Roman" w:cs="Times New Roman"/>
-          <w:sz w:val="28"/>
-          <w:szCs w:val="28"/>
-        </w:rPr>
-        <w:t xml:space="preserve"> [Reg no: RA2011029010051]” who carried out the project work under my supervision. Certified further, that to the best of my knowledge the work reported here in does not form any other project report or dissertation </w:t>
-      </w:r>
-      <w:proofErr w:type="gramStart"/>
-      <w:r>
-        <w:rPr>
-          <w:rFonts w:ascii="Times New Roman" w:hAnsi="Times New Roman" w:cs="Times New Roman"/>
-          <w:sz w:val="28"/>
-          <w:szCs w:val="28"/>
-        </w:rPr>
-        <w:t>on the basis of</w:t>
-      </w:r>
-      <w:proofErr w:type="gramEnd"/>
-      <w:r>
-        <w:rPr>
-          <w:rFonts w:ascii="Times New Roman" w:hAnsi="Times New Roman" w:cs="Times New Roman"/>
-          <w:sz w:val="28"/>
-          <w:szCs w:val="28"/>
-        </w:rPr>
-        <w:t xml:space="preserve"> which a degree or award was conferred on an earlier occasion on this or any other candidate.</w:t>
+        <w:t xml:space="preserve">” is the bonafide work of </w:t>
+      </w:r>
+      <w:r>
+        <w:rPr>
+          <w:rFonts w:ascii="Times New Roman" w:hAnsi="Times New Roman" w:cs="Times New Roman"/>
+          <w:b/>
+          <w:bCs/>
+          <w:sz w:val="28"/>
+          <w:szCs w:val="28"/>
+          <w:u w:val="single"/>
+        </w:rPr>
+        <w:t>“Anurag Singh [Reg no: RA2011029010012], Naman Anand [Reg no: RA2011029010013], Parth Sundarka [Reg no: RA2011029010051]”</w:t>
+      </w:r>
+      <w:r>
+        <w:rPr>
+          <w:rFonts w:ascii="Times New Roman" w:hAnsi="Times New Roman" w:cs="Times New Roman"/>
+          <w:sz w:val="28"/>
+          <w:szCs w:val="28"/>
+        </w:rPr>
+        <w:t xml:space="preserve"> who carried out the project work under my supervision. Certified further, that to the best of my knowledge the work reported here in does not form any other project report or dissertation on the basis of which a degree or award was conferred on an earlier occasion on this or any other candidate.</w:t>
       </w:r>
     </w:p>
     <w:p>
@@ -948,61 +904,17 @@
           <w:sz w:val="28"/>
           <w:szCs w:val="28"/>
         </w:rPr>
-        <w:t xml:space="preserve">Submitted for the University Examination held </w:t>
-      </w:r>
-      <w:proofErr w:type="spellStart"/>
-      <w:r>
-        <w:rPr>
-          <w:rFonts w:ascii="Times New Roman" w:hAnsi="Times New Roman" w:cs="Times New Roman"/>
-          <w:b/>
-          <w:bCs/>
-          <w:sz w:val="28"/>
-          <w:szCs w:val="28"/>
-        </w:rPr>
-        <w:t>on____________SRM</w:t>
-      </w:r>
-      <w:proofErr w:type="spellEnd"/>
-      <w:r>
-        <w:rPr>
-          <w:rFonts w:ascii="Times New Roman" w:hAnsi="Times New Roman" w:cs="Times New Roman"/>
-          <w:b/>
-          <w:bCs/>
-          <w:sz w:val="28"/>
-          <w:szCs w:val="28"/>
-        </w:rPr>
-        <w:t xml:space="preserve"> Institute of Science and Technology</w:t>
-      </w:r>
-      <w:r>
-        <w:rPr>
-          <w:rFonts w:ascii="Times New Roman" w:hAnsi="Times New Roman" w:cs="Times New Roman"/>
-          <w:b/>
-          <w:bCs/>
-          <w:sz w:val="28"/>
-          <w:szCs w:val="28"/>
-        </w:rPr>
-        <w:t xml:space="preserve">, </w:t>
-      </w:r>
-      <w:proofErr w:type="spellStart"/>
-      <w:r>
-        <w:rPr>
-          <w:rFonts w:ascii="Times New Roman" w:hAnsi="Times New Roman" w:cs="Times New Roman"/>
-          <w:b/>
-          <w:bCs/>
-          <w:sz w:val="28"/>
-          <w:szCs w:val="28"/>
-        </w:rPr>
-        <w:t>Kattankulathur</w:t>
-      </w:r>
-      <w:proofErr w:type="spellEnd"/>
-      <w:r>
-        <w:rPr>
-          <w:rFonts w:ascii="Times New Roman" w:hAnsi="Times New Roman" w:cs="Times New Roman"/>
-          <w:b/>
-          <w:bCs/>
-          <w:sz w:val="28"/>
-          <w:szCs w:val="28"/>
-        </w:rPr>
-        <w:t>.</w:t>
+        <w:t>Submitted for the University Examination held on____________SRM Institute of Science and Technology</w:t>
+      </w:r>
+      <w:r>
+        <w:rPr>
+          <w:rFonts w:ascii="Times New Roman" w:hAnsi="Times New Roman" w:cs="Times New Roman"/>
+          <w:b/>
+          <w:bCs/>
+          <w:sz w:val="28"/>
+          <w:szCs w:val="28"/>
+        </w:rPr>
+        <w:t>, Kattankulathur.</w:t>
       </w:r>
     </w:p>
     <w:p>
@@ -1357,29 +1269,7 @@
           <w:sz w:val="24"/>
           <w:szCs w:val="24"/>
         </w:rPr>
-        <w:t xml:space="preserve"> </w:t>
-      </w:r>
-      <w:proofErr w:type="spellStart"/>
-      <w:r>
-        <w:rPr>
-          <w:rFonts w:ascii="Times New Roman" w:hAnsi="Times New Roman" w:cs="Times New Roman"/>
-          <w:b/>
-          <w:bCs/>
-          <w:sz w:val="24"/>
-          <w:szCs w:val="24"/>
-        </w:rPr>
-        <w:t>Dr.</w:t>
-      </w:r>
-      <w:proofErr w:type="spellEnd"/>
-      <w:r>
-        <w:rPr>
-          <w:rFonts w:ascii="Times New Roman" w:hAnsi="Times New Roman" w:cs="Times New Roman"/>
-          <w:b/>
-          <w:bCs/>
-          <w:sz w:val="24"/>
-          <w:szCs w:val="24"/>
-        </w:rPr>
-        <w:t xml:space="preserve"> K. </w:t>
+        <w:t xml:space="preserve"> Dr. K. </w:t>
       </w:r>
       <w:proofErr w:type="spellStart"/>
       <w:r>

</xml_diff>